<commit_message>
the english scenario is edited.
</commit_message>
<xml_diff>
--- a/Scenario-English.docx
+++ b/Scenario-English.docx
@@ -254,25 +254,6 @@
         </w:rPr>
         <w:t>ser also can specify which part of the information is fixed and which one can be surveyed.</w:t>
       </w:r>
-      <w:r>
-        <w:rPr>
-          <w:lang w:bidi="fa-IR"/>
-        </w:rPr>
-        <w:br/>
-        <w:t xml:space="preserve">Depending on the poll being private or public users can </w:t>
-      </w:r>
-      <w:r>
-        <w:rPr>
-          <w:lang w:bidi="fa-IR"/>
-        </w:rPr>
-        <w:t>participate</w:t>
-      </w:r>
-      <w:r>
-        <w:rPr>
-          <w:lang w:bidi="fa-IR"/>
-        </w:rPr>
-        <w:t xml:space="preserve"> and the individual who created it can see the live result of that poll.</w:t>
-      </w:r>
     </w:p>
     <w:p>
       <w:pPr>
@@ -358,7 +339,15 @@
         <w:rPr>
           <w:lang w:bidi="fa-IR"/>
         </w:rPr>
-        <w:t>and explanations about class.</w:t>
+        <w:t>and expla</w:t>
+      </w:r>
+      <w:bookmarkStart w:id="0" w:name="_GoBack"/>
+      <w:bookmarkEnd w:id="0"/>
+      <w:r>
+        <w:rPr>
+          <w:lang w:bidi="fa-IR"/>
+        </w:rPr>
+        <w:t>nations about class.</w:t>
       </w:r>
     </w:p>
     <w:p>
@@ -658,7 +647,6 @@
         <w:rPr>
           <w:lang w:bidi="fa-IR"/>
         </w:rPr>
-        <w:lastRenderedPageBreak/>
         <w:t xml:space="preserve">If the teacher checks </w:t>
       </w:r>
       <w:r>
@@ -760,6 +748,7 @@
         <w:rPr>
           <w:lang w:bidi="fa-IR"/>
         </w:rPr>
+        <w:lastRenderedPageBreak/>
         <w:t>The participants</w:t>
       </w:r>
       <w:r>
@@ -940,15 +929,7 @@
         <w:footnoteRef/>
       </w:r>
       <w:r>
-        <w:t xml:space="preserve"> Video on </w:t>
-      </w:r>
-      <w:r>
-        <w:t>d</w:t>
-      </w:r>
-      <w:bookmarkStart w:id="0" w:name="_GoBack"/>
-      <w:bookmarkEnd w:id="0"/>
-      <w:r>
-        <w:t>emond</w:t>
+        <w:t xml:space="preserve"> Video on demond</w:t>
       </w:r>
     </w:p>
   </w:footnote>
@@ -2201,7 +2182,7 @@
 </file>
 
 <file path=customXml/itemProps1.xml><?xml version="1.0" encoding="utf-8"?>
-<ds:datastoreItem xmlns:ds="http://schemas.openxmlformats.org/officeDocument/2006/customXml" ds:itemID="{EC59C41B-9136-4212-BE92-326A18B6A87C}">
+<ds:datastoreItem xmlns:ds="http://schemas.openxmlformats.org/officeDocument/2006/customXml" ds:itemID="{B100336B-65A1-4B6F-BC84-2B6B1DE41FE0}">
   <ds:schemaRefs>
     <ds:schemaRef ds:uri="http://schemas.openxmlformats.org/officeDocument/2006/bibliography"/>
   </ds:schemaRefs>

</xml_diff>